<commit_message>
Complete stage_03_b and start report
</commit_message>
<xml_diff>
--- a/stage_03_b/stage_03_b.docx
+++ b/stage_03_b/stage_03_b.docx
@@ -279,6 +279,34 @@
     </w:tbl>
     <w:p/>
     <w:p>
+      <w:r>
+        <w:t>There is a discovery with this, yes. It appears that the B+ tree takes longer to do all these queries due to the fanout values.</w:t>
+      </w:r>
+      <w:r>
+        <w:t xml:space="preserve"> Since we have more nodes within the leaf, we </w:t>
+      </w:r>
+      <w:proofErr w:type="gramStart"/>
+      <w:r>
+        <w:t>have to</w:t>
+      </w:r>
+      <w:proofErr w:type="gramEnd"/>
+      <w:r>
+        <w:t xml:space="preserve"> keep looking before moving on to the next leaf.</w:t>
+      </w:r>
+    </w:p>
+    <w:p>
+      <w:r>
+        <w:t xml:space="preserve">As for the effect of </w:t>
+      </w:r>
+      <w:r>
+        <w:rPr>
+          <w:i/>
+        </w:rPr>
+        <w:t>n</w:t>
+      </w:r>
+      <w:r>
+        <w:t xml:space="preserve">, the larger it is, the more files we Java needs to open to generate the data. </w:t>
+      </w:r>
       <w:bookmarkStart w:id="0" w:name="_GoBack"/>
       <w:bookmarkEnd w:id="0"/>
     </w:p>

</xml_diff>

<commit_message>
Complete report for stage_03_b
</commit_message>
<xml_diff>
--- a/stage_03_b/stage_03_b.docx
+++ b/stage_03_b/stage_03_b.docx
@@ -283,7 +283,12 @@
         <w:t>There is a discovery with this, yes. It appears that the B+ tree takes longer to do all these queries due to the fanout values.</w:t>
       </w:r>
       <w:r>
-        <w:t xml:space="preserve"> Since we have more nodes within the leaf, we </w:t>
+        <w:t xml:space="preserve"> Since we have more n</w:t>
+      </w:r>
+      <w:bookmarkStart w:id="0" w:name="_GoBack"/>
+      <w:bookmarkEnd w:id="0"/>
+      <w:r>
+        <w:t xml:space="preserve">odes within the leaf, we </w:t>
       </w:r>
       <w:proofErr w:type="gramStart"/>
       <w:r>
@@ -307,8 +312,9 @@
       <w:r>
         <w:t xml:space="preserve">, the larger it is, the more files we Java needs to open to generate the data. </w:t>
       </w:r>
-      <w:bookmarkStart w:id="0" w:name="_GoBack"/>
-      <w:bookmarkEnd w:id="0"/>
+      <w:r>
+        <w:t xml:space="preserve">Of course, since we need to generate the user tree, it’s instantly a linear operation. Performing queries for this would end up being in quasilinear. On an unrelated note, since we changed from C to Java between stage_2_c and stage_3, the time taken will for sure be different due to the limitations and performance of Java. </w:t>
+      </w:r>
     </w:p>
     <w:sectPr>
       <w:pgSz w:w="12240" w:h="15840"/>

</xml_diff>